<commit_message>
Final use cases with dictionary added
</commit_message>
<xml_diff>
--- a/docs/Use Cases-shay.docx
+++ b/docs/Use Cases-shay.docx
@@ -4774,31 +4774,7 @@
               <w:rPr>
                 <w:lang w:val="en-US"/>
               </w:rPr>
-              <w:t xml:space="preserve">Market with </w:t>
-            </w:r>
-            <w:r>
-              <w:rPr>
-                <w:lang w:val="en-US"/>
-              </w:rPr>
-              <w:t>1</w:t>
-            </w:r>
-            <w:r>
-              <w:rPr>
-                <w:lang w:val="en-US"/>
-              </w:rPr>
-              <w:t xml:space="preserve"> </w:t>
-            </w:r>
-            <w:r>
-              <w:rPr>
-                <w:lang w:val="en-US"/>
-              </w:rPr>
-              <w:t xml:space="preserve">available </w:t>
-            </w:r>
-            <w:r>
-              <w:rPr>
-                <w:lang w:val="en-US"/>
-              </w:rPr>
-              <w:t>supplier</w:t>
+              <w:t>Market with 1 available supplier</w:t>
             </w:r>
           </w:p>
           <w:p>
@@ -4878,37 +4854,7 @@
               <w:rPr>
                 <w:lang w:val="en-US"/>
               </w:rPr>
-              <w:t xml:space="preserve">Market with </w:t>
-            </w:r>
-            <w:r>
-              <w:rPr>
-                <w:lang w:val="en-US"/>
-              </w:rPr>
-              <w:t>2</w:t>
-            </w:r>
-            <w:r>
-              <w:rPr>
-                <w:lang w:val="en-US"/>
-              </w:rPr>
-              <w:t xml:space="preserve"> </w:t>
-            </w:r>
-            <w:r>
-              <w:rPr>
-                <w:lang w:val="en-US"/>
-              </w:rPr>
-              <w:t xml:space="preserve">unavailable </w:t>
-            </w:r>
-            <w:r>
-              <w:rPr>
-                <w:lang w:val="en-US"/>
-              </w:rPr>
-              <w:t>supplier</w:t>
-            </w:r>
-            <w:r>
-              <w:rPr>
-                <w:lang w:val="en-US"/>
-              </w:rPr>
-              <w:t>s</w:t>
+              <w:t>Market with 2 unavailable suppliers</w:t>
             </w:r>
           </w:p>
           <w:p>
@@ -5186,13 +5132,7 @@
               <w:rPr>
                 <w:lang w:val="en-US"/>
               </w:rPr>
-              <w:t xml:space="preserve">Owner request to add item 2 with quantity </w:t>
-            </w:r>
-            <w:r>
-              <w:rPr>
-                <w:lang w:val="en-US"/>
-              </w:rPr>
-              <w:t>-1</w:t>
+              <w:t>Owner request to add item 2 with quantity -1</w:t>
             </w:r>
           </w:p>
         </w:tc>
@@ -5272,25 +5212,7 @@
               <w:rPr>
                 <w:lang w:val="en-US"/>
               </w:rPr>
-              <w:t xml:space="preserve">Owner request to add item </w:t>
-            </w:r>
-            <w:r>
-              <w:rPr>
-                <w:lang w:val="en-US"/>
-              </w:rPr>
-              <w:t>1</w:t>
-            </w:r>
-            <w:r>
-              <w:rPr>
-                <w:lang w:val="en-US"/>
-              </w:rPr>
-              <w:t xml:space="preserve"> with quantity </w:t>
-            </w:r>
-            <w:r>
-              <w:rPr>
-                <w:lang w:val="en-US"/>
-              </w:rPr>
-              <w:t>1</w:t>
+              <w:t>Owner request to add item 1 with quantity 1</w:t>
             </w:r>
           </w:p>
         </w:tc>
@@ -5369,19 +5291,7 @@
               <w:rPr>
                 <w:lang w:val="en-US"/>
               </w:rPr>
-              <w:t xml:space="preserve">Owner request to add item </w:t>
-            </w:r>
-            <w:r>
-              <w:rPr>
-                <w:lang w:val="en-US"/>
-              </w:rPr>
-              <w:t>1</w:t>
-            </w:r>
-            <w:r>
-              <w:rPr>
-                <w:lang w:val="en-US"/>
-              </w:rPr>
-              <w:t xml:space="preserve"> with quantity 0</w:t>
+              <w:t>Owner request to add item 1 with quantity 0</w:t>
             </w:r>
           </w:p>
         </w:tc>
@@ -5460,13 +5370,7 @@
               <w:rPr>
                 <w:lang w:val="en-US"/>
               </w:rPr>
-              <w:t xml:space="preserve">Owner request to add item 1 with quantity </w:t>
-            </w:r>
-            <w:r>
-              <w:rPr>
-                <w:lang w:val="en-US"/>
-              </w:rPr>
-              <w:t>-1</w:t>
+              <w:t>Owner request to add item 1 with quantity -1</w:t>
             </w:r>
           </w:p>
         </w:tc>
@@ -5551,13 +5455,7 @@
               <w:rPr>
                 <w:lang w:val="en-US"/>
               </w:rPr>
-              <w:t xml:space="preserve">Owner request to </w:t>
-            </w:r>
-            <w:r>
-              <w:rPr>
-                <w:lang w:val="en-US"/>
-              </w:rPr>
-              <w:t>remove item 1</w:t>
+              <w:t>Owner request to remove item 1</w:t>
             </w:r>
           </w:p>
         </w:tc>
@@ -5637,13 +5535,7 @@
               <w:rPr>
                 <w:lang w:val="en-US"/>
               </w:rPr>
-              <w:t xml:space="preserve">Owner request to remove item </w:t>
-            </w:r>
-            <w:r>
-              <w:rPr>
-                <w:lang w:val="en-US"/>
-              </w:rPr>
-              <w:t>2</w:t>
+              <w:t>Owner request to remove item 2</w:t>
             </w:r>
           </w:p>
         </w:tc>
@@ -5712,65 +5604,23 @@
               <w:rPr>
                 <w:lang w:val="en-US"/>
               </w:rPr>
-              <w:t xml:space="preserve">Shop with Inventory {Item: </w:t>
+              <w:t>Shop with Inventory {Item: {ID:1, category: dairy}, Quantity: 3}</w:t>
             </w:r>
+          </w:p>
+          <w:p>
+            <w:pPr>
+              <w:pStyle w:val="ListParagraph"/>
+              <w:ind w:left="0"/>
+              <w:cnfStyle w:val="000000000000" w:firstRow="0" w:lastRow="0" w:firstColumn="0" w:lastColumn="0" w:oddVBand="0" w:evenVBand="0" w:oddHBand="0" w:evenHBand="0" w:firstRowFirstColumn="0" w:firstRowLastColumn="0" w:lastRowFirstColumn="0" w:lastRowLastColumn="0"/>
+              <w:rPr>
+                <w:lang w:val="en-US"/>
+              </w:rPr>
+            </w:pPr>
             <w:r>
               <w:rPr>
                 <w:lang w:val="en-US"/>
               </w:rPr>
-              <w:t>{ID:1, category: dairy}</w:t>
-            </w:r>
-            <w:r>
-              <w:rPr>
-                <w:lang w:val="en-US"/>
-              </w:rPr>
-              <w:t>, Quantity: 3}</w:t>
-            </w:r>
-          </w:p>
-          <w:p>
-            <w:pPr>
-              <w:pStyle w:val="ListParagraph"/>
-              <w:ind w:left="0"/>
-              <w:cnfStyle w:val="000000000000" w:firstRow="0" w:lastRow="0" w:firstColumn="0" w:lastColumn="0" w:oddVBand="0" w:evenVBand="0" w:oddHBand="0" w:evenHBand="0" w:firstRowFirstColumn="0" w:firstRowLastColumn="0" w:lastRowFirstColumn="0" w:lastRowLastColumn="0"/>
-              <w:rPr>
-                <w:lang w:val="en-US"/>
-              </w:rPr>
-            </w:pPr>
-            <w:r>
-              <w:rPr>
-                <w:lang w:val="en-US"/>
-              </w:rPr>
-              <w:t xml:space="preserve">Owner request to </w:t>
-            </w:r>
-            <w:r>
-              <w:rPr>
-                <w:lang w:val="en-US"/>
-              </w:rPr>
-              <w:t>change</w:t>
-            </w:r>
-            <w:r>
-              <w:rPr>
-                <w:lang w:val="en-US"/>
-              </w:rPr>
-              <w:t xml:space="preserve"> </w:t>
-            </w:r>
-            <w:r>
-              <w:rPr>
-                <w:lang w:val="en-US"/>
-              </w:rPr>
-              <w:t xml:space="preserve">the category of </w:t>
-            </w:r>
-            <w:r>
-              <w:rPr>
-                <w:lang w:val="en-US"/>
-              </w:rPr>
-              <w:t>item 1</w:t>
-            </w:r>
-            <w:r>
-              <w:rPr>
-                <w:lang w:val="en-US"/>
-              </w:rPr>
-              <w:t xml:space="preserve"> to bread</w:t>
+              <w:t>Owner request to change the category of item 1 to bread</w:t>
             </w:r>
           </w:p>
         </w:tc>
@@ -5850,13 +5700,7 @@
               <w:rPr>
                 <w:lang w:val="en-US"/>
               </w:rPr>
-              <w:t xml:space="preserve">Owner request to change the category of item </w:t>
-            </w:r>
-            <w:r>
-              <w:rPr>
-                <w:lang w:val="en-US"/>
-              </w:rPr>
-              <w:t>2</w:t>
+              <w:t>Owner request to change the category of item 2</w:t>
             </w:r>
           </w:p>
         </w:tc>
@@ -6021,19 +5865,7 @@
               <w:rPr>
                 <w:lang w:val="en-US"/>
               </w:rPr>
-              <w:t xml:space="preserve">Owner 1 request to appoint </w:t>
-            </w:r>
-            <w:r>
-              <w:rPr>
-                <w:lang w:val="en-US"/>
-              </w:rPr>
-              <w:t>non-user</w:t>
-            </w:r>
-            <w:r>
-              <w:rPr>
-                <w:lang w:val="en-US"/>
-              </w:rPr>
-              <w:t xml:space="preserve"> 3 to be owner</w:t>
+              <w:t>Owner 1 request to appoint non-user 3 to be owner</w:t>
             </w:r>
           </w:p>
         </w:tc>
@@ -6112,19 +5944,7 @@
               <w:rPr>
                 <w:lang w:val="en-US"/>
               </w:rPr>
-              <w:t xml:space="preserve">Owner 1 request to appoint user </w:t>
-            </w:r>
-            <w:r>
-              <w:rPr>
-                <w:lang w:val="en-US"/>
-              </w:rPr>
-              <w:t>2</w:t>
-            </w:r>
-            <w:r>
-              <w:rPr>
-                <w:lang w:val="en-US"/>
-              </w:rPr>
-              <w:t xml:space="preserve"> to be owner</w:t>
+              <w:t>Owner 1 request to appoint user 2 to be owner</w:t>
             </w:r>
           </w:p>
         </w:tc>
@@ -6220,25 +6040,7 @@
               <w:rPr>
                 <w:lang w:val="en-US"/>
               </w:rPr>
-              <w:t xml:space="preserve">Owner 1 request to appoint user </w:t>
-            </w:r>
-            <w:r>
-              <w:rPr>
-                <w:lang w:val="en-US"/>
-              </w:rPr>
-              <w:t>3</w:t>
-            </w:r>
-            <w:r>
-              <w:rPr>
-                <w:lang w:val="en-US"/>
-              </w:rPr>
-              <w:t xml:space="preserve"> to be owner</w:t>
-            </w:r>
-            <w:r>
-              <w:rPr>
-                <w:lang w:val="en-US"/>
-              </w:rPr>
-              <w:t>.</w:t>
+              <w:t>Owner 1 request to appoint user 3 to be owner.</w:t>
             </w:r>
           </w:p>
         </w:tc>
@@ -6307,35 +6109,23 @@
               <w:rPr>
                 <w:lang w:val="en-US"/>
               </w:rPr>
-              <w:t>Shop with Owners list [1,2]</w:t>
+              <w:t>Shop with Owners list [1,2] and manager list []</w:t>
             </w:r>
+          </w:p>
+          <w:p>
+            <w:pPr>
+              <w:pStyle w:val="ListParagraph"/>
+              <w:ind w:left="0"/>
+              <w:cnfStyle w:val="000000000000" w:firstRow="0" w:lastRow="0" w:firstColumn="0" w:lastColumn="0" w:oddVBand="0" w:evenVBand="0" w:oddHBand="0" w:evenHBand="0" w:firstRowFirstColumn="0" w:firstRowLastColumn="0" w:lastRowFirstColumn="0" w:lastRowLastColumn="0"/>
+              <w:rPr>
+                <w:lang w:val="en-US"/>
+              </w:rPr>
+            </w:pPr>
             <w:r>
               <w:rPr>
                 <w:lang w:val="en-US"/>
               </w:rPr>
-              <w:t xml:space="preserve"> and manager list []</w:t>
-            </w:r>
-          </w:p>
-          <w:p>
-            <w:pPr>
-              <w:pStyle w:val="ListParagraph"/>
-              <w:ind w:left="0"/>
-              <w:cnfStyle w:val="000000000000" w:firstRow="0" w:lastRow="0" w:firstColumn="0" w:lastColumn="0" w:oddVBand="0" w:evenVBand="0" w:oddHBand="0" w:evenHBand="0" w:firstRowFirstColumn="0" w:firstRowLastColumn="0" w:lastRowFirstColumn="0" w:lastRowLastColumn="0"/>
-              <w:rPr>
-                <w:lang w:val="en-US"/>
-              </w:rPr>
-            </w:pPr>
-            <w:r>
-              <w:rPr>
-                <w:lang w:val="en-US"/>
-              </w:rPr>
-              <w:t xml:space="preserve">Owner 1 request to appoint user 3 to be </w:t>
-            </w:r>
-            <w:r>
-              <w:rPr>
-                <w:lang w:val="en-US"/>
-              </w:rPr>
-              <w:t>manager</w:t>
+              <w:t>Owner 1 request to appoint user 3 to be manager</w:t>
             </w:r>
           </w:p>
         </w:tc>
@@ -6415,19 +6205,7 @@
               <w:rPr>
                 <w:lang w:val="en-US"/>
               </w:rPr>
-              <w:t xml:space="preserve">Owner 1 request to appoint user </w:t>
-            </w:r>
-            <w:r>
-              <w:rPr>
-                <w:lang w:val="en-US"/>
-              </w:rPr>
-              <w:t>2</w:t>
-            </w:r>
-            <w:r>
-              <w:rPr>
-                <w:lang w:val="en-US"/>
-              </w:rPr>
-              <w:t xml:space="preserve"> to be manager</w:t>
+              <w:t>Owner 1 request to appoint user 2 to be manager</w:t>
             </w:r>
           </w:p>
         </w:tc>
@@ -6506,19 +6284,7 @@
               <w:rPr>
                 <w:lang w:val="en-US"/>
               </w:rPr>
-              <w:t xml:space="preserve">Owner 1 request to appoint </w:t>
-            </w:r>
-            <w:r>
-              <w:rPr>
-                <w:lang w:val="en-US"/>
-              </w:rPr>
-              <w:t>non-</w:t>
-            </w:r>
-            <w:r>
-              <w:rPr>
-                <w:lang w:val="en-US"/>
-              </w:rPr>
-              <w:t>user 3 to be manager</w:t>
+              <w:t>Owner 1 request to appoint non-user 3 to be manager</w:t>
             </w:r>
           </w:p>
         </w:tc>
@@ -6582,19 +6348,7 @@
               <w:rPr>
                 <w:lang w:val="en-US"/>
               </w:rPr>
-              <w:t>Shop with Owners list [1,2] and manager list [</w:t>
-            </w:r>
-            <w:r>
-              <w:rPr>
-                <w:lang w:val="en-US"/>
-              </w:rPr>
-              <w:t>3</w:t>
-            </w:r>
-            <w:r>
-              <w:rPr>
-                <w:lang w:val="en-US"/>
-              </w:rPr>
-              <w:t>]</w:t>
+              <w:t>Shop with Owners list [1,2] and manager list [3]</w:t>
             </w:r>
           </w:p>
           <w:p>
@@ -6689,31 +6443,7 @@
               <w:rPr>
                 <w:lang w:val="en-US"/>
               </w:rPr>
-              <w:t>Shop</w:t>
-            </w:r>
-            <w:r>
-              <w:rPr>
-                <w:lang w:val="en-US"/>
-              </w:rPr>
-              <w:t>2</w:t>
-            </w:r>
-            <w:r>
-              <w:rPr>
-                <w:lang w:val="en-US"/>
-              </w:rPr>
-              <w:t xml:space="preserve"> with Owners list [</w:t>
-            </w:r>
-            <w:r>
-              <w:rPr>
-                <w:lang w:val="en-US"/>
-              </w:rPr>
-              <w:t>3</w:t>
-            </w:r>
-            <w:r>
-              <w:rPr>
-                <w:lang w:val="en-US"/>
-              </w:rPr>
-              <w:t>] and manager list []</w:t>
+              <w:t>Shop2 with Owners list [3] and manager list []</w:t>
             </w:r>
           </w:p>
           <w:p>
@@ -6809,48 +6539,24 @@
               <w:rPr>
                 <w:lang w:val="en-US"/>
               </w:rPr>
-              <w:t>Shop2 with Owners list [3] and manager list [</w:t>
+              <w:t>Shop2 with Owners list [3] and manager list [4]</w:t>
             </w:r>
+          </w:p>
+          <w:p>
+            <w:pPr>
+              <w:pStyle w:val="ListParagraph"/>
+              <w:ind w:left="0"/>
+              <w:cnfStyle w:val="000000100000" w:firstRow="0" w:lastRow="0" w:firstColumn="0" w:lastColumn="0" w:oddVBand="0" w:evenVBand="0" w:oddHBand="1" w:evenHBand="0" w:firstRowFirstColumn="0" w:firstRowLastColumn="0" w:lastRowFirstColumn="0" w:lastRowLastColumn="0"/>
+              <w:rPr>
+                <w:lang w:val="en-US"/>
+              </w:rPr>
+            </w:pPr>
             <w:r>
               <w:rPr>
                 <w:lang w:val="en-US"/>
               </w:rPr>
-              <w:t>4</w:t>
-            </w:r>
-            <w:r>
-              <w:rPr>
-                <w:lang w:val="en-US"/>
-              </w:rPr>
-              <w:t>]</w:t>
-            </w:r>
-          </w:p>
-          <w:p>
-            <w:pPr>
-              <w:pStyle w:val="ListParagraph"/>
-              <w:ind w:left="0"/>
-              <w:cnfStyle w:val="000000100000" w:firstRow="0" w:lastRow="0" w:firstColumn="0" w:lastColumn="0" w:oddVBand="0" w:evenVBand="0" w:oddHBand="1" w:evenHBand="0" w:firstRowFirstColumn="0" w:firstRowLastColumn="0" w:lastRowFirstColumn="0" w:lastRowLastColumn="0"/>
-              <w:rPr>
-                <w:lang w:val="en-US"/>
-              </w:rPr>
-            </w:pPr>
-            <w:r>
-              <w:rPr>
-                <w:lang w:val="en-US"/>
-              </w:rPr>
               <w:lastRenderedPageBreak/>
-              <w:t xml:space="preserve">Owner 1 request to appoint user </w:t>
-            </w:r>
-            <w:r>
-              <w:rPr>
-                <w:lang w:val="en-US"/>
-              </w:rPr>
-              <w:t>4</w:t>
-            </w:r>
-            <w:r>
-              <w:rPr>
-                <w:lang w:val="en-US"/>
-              </w:rPr>
-              <w:t xml:space="preserve"> to be manager</w:t>
+              <w:t>Owner 1 request to appoint user 4 to be manager</w:t>
             </w:r>
           </w:p>
         </w:tc>
@@ -6936,37 +6642,7 @@
               <w:rPr>
                 <w:lang w:val="en-US"/>
               </w:rPr>
-              <w:t xml:space="preserve">Owner 1 request to </w:t>
-            </w:r>
-            <w:r>
-              <w:rPr>
-                <w:lang w:val="en-US"/>
-              </w:rPr>
-              <w:t>change</w:t>
-            </w:r>
-            <w:r>
-              <w:rPr>
-                <w:lang w:val="en-US"/>
-              </w:rPr>
-              <w:t xml:space="preserve"> </w:t>
-            </w:r>
-            <w:r>
-              <w:rPr>
-                <w:lang w:val="en-US"/>
-              </w:rPr>
-              <w:t>manager</w:t>
-            </w:r>
-            <w:r>
-              <w:rPr>
-                <w:lang w:val="en-US"/>
-              </w:rPr>
-              <w:t xml:space="preserve"> 3 </w:t>
-            </w:r>
-            <w:r>
-              <w:rPr>
-                <w:lang w:val="en-US"/>
-              </w:rPr>
-              <w:t>from getting notification</w:t>
+              <w:t>Owner 1 request to change manager 3 from getting notification</w:t>
             </w:r>
           </w:p>
         </w:tc>
@@ -10154,7 +9830,7 @@
         <w:rFonts w:asciiTheme="minorHAnsi" w:eastAsiaTheme="minorHAnsi" w:hAnsiTheme="minorHAnsi" w:cstheme="minorBidi"/>
         <w:sz w:val="22"/>
         <w:szCs w:val="22"/>
-        <w:lang w:val="en-IL" w:eastAsia="en-US" w:bidi="he-IL"/>
+        <w:lang w:eastAsia="en-US" w:bidi="he-IL"/>
       </w:rPr>
     </w:rPrDefault>
     <w:pPrDefault>

</xml_diff>